<commit_message>
Basic em-hhtp-request scratch works
</commit_message>
<xml_diff>
--- a/uniguest_weather/customer-facing acceptance.docx
+++ b/uniguest_weather/customer-facing acceptance.docx
@@ -145,7 +145,23 @@
         </w:numPr>
       </w:pPr>
       <w:r>
-        <w:t>It should show “Macon, GA (31201)” when I  enter “Macon, Ga” in the weather search form</w:t>
+        <w:t xml:space="preserve">It should show “Macon, GA (31201)” when </w:t>
+      </w:r>
+      <w:proofErr w:type="gramStart"/>
+      <w:r>
+        <w:t>I  enter</w:t>
+      </w:r>
+      <w:proofErr w:type="gramEnd"/>
+      <w:r>
+        <w:t xml:space="preserve"> “Macon, </w:t>
+      </w:r>
+      <w:proofErr w:type="spellStart"/>
+      <w:r>
+        <w:t>Ga</w:t>
+      </w:r>
+      <w:proofErr w:type="spellEnd"/>
+      <w:r>
+        <w:t>” in the weather search form</w:t>
       </w:r>
     </w:p>
     <w:p>
@@ -547,7 +563,15 @@
         </w:numPr>
       </w:pPr>
       <w:r>
-        <w:t>It should show “© 2013 Uniguest. All rights reserved. Weather information provided by Wunderground.”</w:t>
+        <w:t xml:space="preserve">It should show “© 2013 Uniguest. All rights reserved. Weather information provided by </w:t>
+      </w:r>
+      <w:proofErr w:type="spellStart"/>
+      <w:r>
+        <w:t>Wunderground</w:t>
+      </w:r>
+      <w:proofErr w:type="spellEnd"/>
+      <w:r>
+        <w:t>.”</w:t>
       </w:r>
     </w:p>
     <w:p>
@@ -584,148 +608,180 @@
         </w:numPr>
       </w:pPr>
       <w:r>
-        <w:t>In the context of a valid</w:t>
-      </w:r>
-      <w:r>
-        <w:t xml:space="preserve"> </w:t>
-      </w:r>
-      <w:r>
-        <w:t>token</w:t>
-      </w:r>
-    </w:p>
-    <w:p>
-      <w:pPr>
-        <w:pStyle w:val="ListParagraph"/>
-        <w:numPr>
-          <w:ilvl w:val="1"/>
-          <w:numId w:val="1"/>
-        </w:numPr>
-      </w:pPr>
-      <w:r>
-        <w:t>The call to get an entity item should return 201</w:t>
-      </w:r>
-    </w:p>
-    <w:p>
-      <w:pPr>
-        <w:pStyle w:val="ListParagraph"/>
-        <w:numPr>
-          <w:ilvl w:val="1"/>
-          <w:numId w:val="1"/>
-        </w:numPr>
-      </w:pPr>
-      <w:r>
-        <w:t>The call to get an entity item should return a bkg_task_key</w:t>
-      </w:r>
-    </w:p>
-    <w:p>
-      <w:pPr>
-        <w:pStyle w:val="ListParagraph"/>
-        <w:numPr>
-          <w:ilvl w:val="0"/>
-          <w:numId w:val="1"/>
-        </w:numPr>
-      </w:pPr>
-      <w:r>
-        <w:t>In the context of an invalid toke</w:t>
-      </w:r>
-    </w:p>
-    <w:p>
-      <w:pPr>
-        <w:pStyle w:val="ListParagraph"/>
-        <w:numPr>
-          <w:ilvl w:val="1"/>
-          <w:numId w:val="1"/>
-        </w:numPr>
-      </w:pPr>
-      <w:r>
-        <w:t>The call to access token should return 407</w:t>
-      </w:r>
-    </w:p>
-    <w:p>
-      <w:pPr>
-        <w:pStyle w:val="ListParagraph"/>
-        <w:numPr>
-          <w:ilvl w:val="1"/>
-          <w:numId w:val="1"/>
-        </w:numPr>
-      </w:pPr>
-      <w:r>
-        <w:t>The call to access should reply with Token isn’t fresh</w:t>
-      </w:r>
-    </w:p>
-    <w:p>
-      <w:pPr>
-        <w:pStyle w:val="ListParagraph"/>
-        <w:numPr>
-          <w:ilvl w:val="0"/>
-          <w:numId w:val="1"/>
-        </w:numPr>
-      </w:pPr>
-      <w:r>
-        <w:t>In the context a valid entity item exists</w:t>
-      </w:r>
-    </w:p>
-    <w:p>
-      <w:pPr>
-        <w:pStyle w:val="ListParagraph"/>
-        <w:numPr>
-          <w:ilvl w:val="1"/>
-          <w:numId w:val="1"/>
-        </w:numPr>
-      </w:pPr>
-      <w:r>
-        <w:t>The call to get an entity item should return a 201</w:t>
-      </w:r>
-    </w:p>
-    <w:p>
-      <w:pPr>
-        <w:pStyle w:val="ListParagraph"/>
-        <w:numPr>
-          <w:ilvl w:val="1"/>
-          <w:numId w:val="1"/>
-        </w:numPr>
-      </w:pPr>
-      <w:r>
-        <w:t>The value for the label should not be nil</w:t>
-      </w:r>
-    </w:p>
-    <w:p>
-      <w:pPr>
-        <w:pStyle w:val="ListParagraph"/>
-        <w:numPr>
-          <w:ilvl w:val="1"/>
-          <w:numId w:val="1"/>
-        </w:numPr>
-      </w:pPr>
-      <w:r>
-        <w:t>The value for url should not be nil</w:t>
-      </w:r>
-    </w:p>
-    <w:p>
-      <w:pPr>
-        <w:pStyle w:val="ListParagraph"/>
-        <w:numPr>
-          <w:ilvl w:val="1"/>
-          <w:numId w:val="1"/>
-        </w:numPr>
-      </w:pPr>
-      <w:r>
-        <w:t>The static_file is saved to Amazon</w:t>
-      </w:r>
-    </w:p>
-    <w:p>
-      <w:pPr>
-        <w:pStyle w:val="ListParagraph"/>
-        <w:numPr>
-          <w:ilvl w:val="1"/>
-          <w:numId w:val="1"/>
-        </w:numPr>
-      </w:pPr>
-      <w:r>
-        <w:t>The call to access the static_file on Amazon returns 200</w:t>
+        <w:t>In the con</w:t>
       </w:r>
       <w:bookmarkStart w:id="0" w:name="_GoBack"/>
       <w:bookmarkEnd w:id="0"/>
+      <w:r>
+        <w:t>text of a valid</w:t>
+      </w:r>
+      <w:r>
+        <w:t xml:space="preserve"> </w:t>
+      </w:r>
+      <w:r>
+        <w:t>token</w:t>
+      </w:r>
+    </w:p>
+    <w:p>
+      <w:pPr>
+        <w:pStyle w:val="ListParagraph"/>
+        <w:numPr>
+          <w:ilvl w:val="1"/>
+          <w:numId w:val="1"/>
+        </w:numPr>
+      </w:pPr>
+      <w:r>
+        <w:t>The call to get an entity item should return 201</w:t>
+      </w:r>
+    </w:p>
+    <w:p>
+      <w:pPr>
+        <w:pStyle w:val="ListParagraph"/>
+        <w:numPr>
+          <w:ilvl w:val="1"/>
+          <w:numId w:val="1"/>
+        </w:numPr>
+      </w:pPr>
+      <w:r>
+        <w:t xml:space="preserve">The call to get an entity item should return a </w:t>
+      </w:r>
+      <w:proofErr w:type="spellStart"/>
+      <w:r>
+        <w:t>bkg_task_key</w:t>
+      </w:r>
+      <w:proofErr w:type="spellEnd"/>
+    </w:p>
+    <w:p>
+      <w:pPr>
+        <w:pStyle w:val="ListParagraph"/>
+        <w:numPr>
+          <w:ilvl w:val="0"/>
+          <w:numId w:val="1"/>
+        </w:numPr>
+      </w:pPr>
+      <w:r>
+        <w:t>In the context of an invalid toke</w:t>
+      </w:r>
+    </w:p>
+    <w:p>
+      <w:pPr>
+        <w:pStyle w:val="ListParagraph"/>
+        <w:numPr>
+          <w:ilvl w:val="1"/>
+          <w:numId w:val="1"/>
+        </w:numPr>
+      </w:pPr>
+      <w:r>
+        <w:t>The call to access token should return 407</w:t>
+      </w:r>
+    </w:p>
+    <w:p>
+      <w:pPr>
+        <w:pStyle w:val="ListParagraph"/>
+        <w:numPr>
+          <w:ilvl w:val="1"/>
+          <w:numId w:val="1"/>
+        </w:numPr>
+      </w:pPr>
+      <w:r>
+        <w:t>The call to access should reply with Token isn’t fresh</w:t>
+      </w:r>
+    </w:p>
+    <w:p>
+      <w:pPr>
+        <w:pStyle w:val="ListParagraph"/>
+        <w:numPr>
+          <w:ilvl w:val="0"/>
+          <w:numId w:val="1"/>
+        </w:numPr>
+      </w:pPr>
+      <w:r>
+        <w:t>In the context a valid entity item exists</w:t>
+      </w:r>
+    </w:p>
+    <w:p>
+      <w:pPr>
+        <w:pStyle w:val="ListParagraph"/>
+        <w:numPr>
+          <w:ilvl w:val="1"/>
+          <w:numId w:val="1"/>
+        </w:numPr>
+      </w:pPr>
+      <w:r>
+        <w:t>The call to get an entity item should return a 201</w:t>
+      </w:r>
+    </w:p>
+    <w:p>
+      <w:pPr>
+        <w:pStyle w:val="ListParagraph"/>
+        <w:numPr>
+          <w:ilvl w:val="1"/>
+          <w:numId w:val="1"/>
+        </w:numPr>
+      </w:pPr>
+      <w:r>
+        <w:t>The value for the label should not be nil</w:t>
+      </w:r>
+    </w:p>
+    <w:p>
+      <w:pPr>
+        <w:pStyle w:val="ListParagraph"/>
+        <w:numPr>
+          <w:ilvl w:val="1"/>
+          <w:numId w:val="1"/>
+        </w:numPr>
+      </w:pPr>
+      <w:r>
+        <w:t xml:space="preserve">The value for </w:t>
+      </w:r>
+      <w:proofErr w:type="spellStart"/>
+      <w:r>
+        <w:t>url</w:t>
+      </w:r>
+      <w:proofErr w:type="spellEnd"/>
+      <w:r>
+        <w:t xml:space="preserve"> should not be nil</w:t>
+      </w:r>
+    </w:p>
+    <w:p>
+      <w:pPr>
+        <w:pStyle w:val="ListParagraph"/>
+        <w:numPr>
+          <w:ilvl w:val="1"/>
+          <w:numId w:val="1"/>
+        </w:numPr>
+      </w:pPr>
+      <w:r>
+        <w:t xml:space="preserve">The </w:t>
+      </w:r>
+      <w:proofErr w:type="spellStart"/>
+      <w:r>
+        <w:t>static_file</w:t>
+      </w:r>
+      <w:proofErr w:type="spellEnd"/>
+      <w:r>
+        <w:t xml:space="preserve"> is saved to Amazon</w:t>
+      </w:r>
+    </w:p>
+    <w:p>
+      <w:pPr>
+        <w:pStyle w:val="ListParagraph"/>
+        <w:numPr>
+          <w:ilvl w:val="1"/>
+          <w:numId w:val="1"/>
+        </w:numPr>
+      </w:pPr>
+      <w:r>
+        <w:t xml:space="preserve">The call to access the </w:t>
+      </w:r>
+      <w:proofErr w:type="spellStart"/>
+      <w:r>
+        <w:t>static_file</w:t>
+      </w:r>
+      <w:proofErr w:type="spellEnd"/>
+      <w:r>
+        <w:t xml:space="preserve"> on Amazon returns 200</w:t>
+      </w:r>
     </w:p>
     <w:p>
       <w:pPr>
@@ -737,6 +793,18 @@
       </w:pPr>
       <w:r>
         <w:t>In the context a valid entity item does not exist</w:t>
+      </w:r>
+    </w:p>
+    <w:p>
+      <w:pPr>
+        <w:pStyle w:val="ListParagraph"/>
+        <w:numPr>
+          <w:ilvl w:val="1"/>
+          <w:numId w:val="1"/>
+        </w:numPr>
+      </w:pPr>
+      <w:r>
+        <w:t>It should reply that entity can not be found</w:t>
       </w:r>
     </w:p>
     <w:p>

</xml_diff>